<commit_message>
added plot for proportion of consumption processing
</commit_message>
<xml_diff>
--- a/Energy Mix Transition Project Worklog.docx
+++ b/Energy Mix Transition Project Worklog.docx
@@ -2404,6 +2404,35 @@
     <w:p>
       <w:r>
         <w:t xml:space="preserve">Need to figure out formatting of table better. The method is working pretty well. Plotting just needs work. </w:t>
+      </w:r>
+    </w:p>
+    <w:p/>
+    <w:p>
+      <w:r>
+        <w:rPr>
+          <w:b/>
+        </w:rPr>
+        <w:t>May 1, 2018</w:t>
+      </w:r>
+    </w:p>
+    <w:p>
+      <w:r>
+        <w:t xml:space="preserve">Next time I work I need to roll up the political grouping figure into a method to plot all groups on one figure. Left axis can be proportion of total consumption, right y-axis can be consumption per capita change. </w:t>
+      </w:r>
+      <w:r>
+        <w:t xml:space="preserve">That’s a good way of fixing the political grouping plot and its method. </w:t>
+      </w:r>
+    </w:p>
+    <w:p/>
+    <w:p>
+      <w:r>
+        <w:t>https://stackoverflow.com/questions/24183101/pandas-bar-plot-with-two-bars-and-two-y-axis</w:t>
+      </w:r>
+    </w:p>
+    <w:p/>
+    <w:p>
+      <w:r>
+        <w:t xml:space="preserve">It may also be nice to do a figure without political grouping just showing the above for all 50 states. Or, rather than that, in population groupings so that the plots aren’t too long. </w:t>
       </w:r>
       <w:bookmarkStart w:id="0" w:name="_GoBack"/>
       <w:bookmarkEnd w:id="0"/>

</xml_diff>